<commit_message>
Identifying relevants health problems by city
</commit_message>
<xml_diff>
--- a/Documentação.docx
+++ b/Documentação.docx
@@ -46,11 +46,13 @@
           <w:numId w:val="1"/>
         </w:numPr>
         <w:rPr>
+          <w:highlight w:val="green"/>
           <w:lang w:val="pt-BR"/>
         </w:rPr>
       </w:pPr>
       <w:r>
         <w:rPr>
+          <w:highlight w:val="green"/>
           <w:lang w:val="pt-BR"/>
         </w:rPr>
         <w:t>Identificar quais regiões tem mais chamados</w:t>
@@ -64,21 +66,35 @@
           <w:numId w:val="1"/>
         </w:numPr>
         <w:rPr>
-          <w:highlight w:val="green"/>
+          <w:highlight w:val="yellow"/>
           <w:lang w:val="pt-BR"/>
         </w:rPr>
       </w:pPr>
       <w:r>
         <w:rPr>
-          <w:highlight w:val="green"/>
-          <w:lang w:val="pt-BR"/>
-        </w:rPr>
-        <w:t xml:space="preserve">Identificar o número médio de ambulâncias necessário para um certo horário do dia por cidade/bairro. Desta forma, é possível reduzir o número de ambulâncias atuando na </w:t>
+          <w:highlight w:val="yellow"/>
+          <w:lang w:val="pt-BR"/>
+        </w:rPr>
+        <w:t>Identificar o número médio de ambulâncias necessário para um certo horário do dia</w:t>
+      </w:r>
+      <w:r>
+        <w:rPr>
+          <w:highlight w:val="yellow"/>
+          <w:lang w:val="pt-BR"/>
+        </w:rPr>
+        <w:t xml:space="preserve"> (Manhã/Tarde/Noite)</w:t>
+      </w:r>
+      <w:r>
+        <w:rPr>
+          <w:highlight w:val="yellow"/>
+          <w:lang w:val="pt-BR"/>
+        </w:rPr>
+        <w:t xml:space="preserve"> por cidade/bairro. Desta forma, é possível reduzir o número de ambulâncias atuando na </w:t>
       </w:r>
       <w:proofErr w:type="gramStart"/>
       <w:r>
         <w:rPr>
-          <w:highlight w:val="green"/>
+          <w:highlight w:val="yellow"/>
           <w:lang w:val="pt-BR"/>
         </w:rPr>
         <w:t>rua ,</w:t>
@@ -86,7 +102,7 @@
       <w:proofErr w:type="gramEnd"/>
       <w:r>
         <w:rPr>
-          <w:highlight w:val="green"/>
+          <w:highlight w:val="yellow"/>
           <w:lang w:val="pt-BR"/>
         </w:rPr>
         <w:t xml:space="preserve"> consequentemente, haverá economia dos gastos na cidade. Ou, identificar quantas ambulância a mais é necessário, aumentando a eficiência da cidade.</w:t>
@@ -120,13 +136,13 @@
           <w:numId w:val="1"/>
         </w:numPr>
         <w:rPr>
-          <w:highlight w:val="green"/>
+          <w:highlight w:val="yellow"/>
           <w:lang w:val="pt-BR"/>
         </w:rPr>
       </w:pPr>
       <w:r>
         <w:rPr>
-          <w:highlight w:val="green"/>
+          <w:highlight w:val="yellow"/>
           <w:lang w:val="pt-BR"/>
         </w:rPr>
         <w:t>Plotar um mapa indicando problemas de saúdes por regiões.</w:t>

</xml_diff>